<commit_message>
updated sas file and document
</commit_message>
<xml_diff>
--- a/finalproject.docx
+++ b/finalproject.docx
@@ -201,7 +201,7 @@
         </w:rPr>
         <w:t xml:space="preserve">For our project, we have chosen two NFL datasets which relate to statistics for receiving players from 2000 to 2016 by week and arrests statistics 2000 to 2017. Our interest in these datasets is to analyze how statistics differ between teams as well as years. These statistics include both playing statistics as well as arrest statistics. Some background information for the </w:t>
       </w:r>
-      <w:hyperlink r:id="rId5" w:history="1">
+      <w:hyperlink r:id="rId7" w:history="1">
         <w:r>
           <w:rPr>
             <w:rStyle w:val="Hyperlink"/>
@@ -214,21 +214,7 @@
         <w:rPr>
           <w:rFonts w:ascii="Times" w:hAnsi="Times"/>
         </w:rPr>
-        <w:t xml:space="preserve">’s source </w:t>
-      </w:r>
-      <w:proofErr w:type="spellStart"/>
-      <w:r>
-        <w:rPr>
-          <w:rFonts w:ascii="Times" w:hAnsi="Times"/>
-        </w:rPr>
-        <w:t>is th</w:t>
-      </w:r>
-      <w:proofErr w:type="spellEnd"/>
-      <w:r>
-        <w:rPr>
-          <w:rFonts w:ascii="Times" w:hAnsi="Times"/>
-        </w:rPr>
-        <w:t xml:space="preserve">at it is </w:t>
+        <w:t xml:space="preserve">’s source is that it is </w:t>
       </w:r>
       <w:r>
         <w:rPr>
@@ -256,7 +242,7 @@
         </w:rPr>
         <w:t xml:space="preserve">The </w:t>
       </w:r>
-      <w:hyperlink r:id="rId6" w:history="1">
+      <w:hyperlink r:id="rId8" w:history="1">
         <w:r>
           <w:rPr>
             <w:rStyle w:val="Hyperlink"/>
@@ -319,7 +305,43 @@
         <w:rPr>
           <w:rFonts w:ascii="Times" w:hAnsi="Times"/>
         </w:rPr>
-        <w:t>Overall, our main goal for this project is to analyze these datasets to answer questions regarding how good teams are year-by-year, how risky a team is determined by number of arrests and are better teams more likely to have more frequent arrests.</w:t>
+        <w:t xml:space="preserve">Overall, our main goal for this project is to analyze these datasets to answer questions regarding </w:t>
+      </w:r>
+      <w:r>
+        <w:rPr>
+          <w:rFonts w:ascii="Times" w:hAnsi="Times"/>
+        </w:rPr>
+        <w:t xml:space="preserve">the most successful teams </w:t>
+      </w:r>
+      <w:r>
+        <w:rPr>
+          <w:rFonts w:ascii="Times" w:hAnsi="Times"/>
+        </w:rPr>
+        <w:t xml:space="preserve">and players </w:t>
+      </w:r>
+      <w:r>
+        <w:rPr>
+          <w:rFonts w:ascii="Times" w:hAnsi="Times"/>
+        </w:rPr>
+        <w:t>and if data on passing yards is in line with this belief,</w:t>
+      </w:r>
+      <w:r>
+        <w:rPr>
+          <w:rFonts w:ascii="Times" w:hAnsi="Times"/>
+        </w:rPr>
+        <w:t xml:space="preserve"> how risky a team is determined by number of arrests</w:t>
+      </w:r>
+      <w:r>
+        <w:rPr>
+          <w:rFonts w:ascii="Times" w:hAnsi="Times"/>
+        </w:rPr>
+        <w:t>, what positions and side of the ball are arrested more frequently,</w:t>
+      </w:r>
+      <w:r>
+        <w:rPr>
+          <w:rFonts w:ascii="Times" w:hAnsi="Times"/>
+        </w:rPr>
+        <w:t xml:space="preserve"> and are better teams more likely to have more frequent arrests.</w:t>
       </w:r>
     </w:p>
     <w:p>
@@ -356,43 +378,7 @@
         <w:rPr>
           <w:rFonts w:ascii="Times" w:hAnsi="Times"/>
         </w:rPr>
-        <w:t>Our first dataset, mentioned above,</w:t>
-      </w:r>
-      <w:r>
-        <w:rPr>
-          <w:rFonts w:ascii="Times" w:hAnsi="Times"/>
-        </w:rPr>
-        <w:t xml:space="preserve"> </w:t>
-      </w:r>
-      <w:r>
-        <w:rPr>
-          <w:rFonts w:ascii="Times" w:hAnsi="Times"/>
-        </w:rPr>
-        <w:t xml:space="preserve">includes </w:t>
-      </w:r>
-      <w:r>
-        <w:rPr>
-          <w:rFonts w:ascii="Times" w:hAnsi="Times"/>
-        </w:rPr>
-        <w:t>the receiving statistics from 2000 until 2016</w:t>
-      </w:r>
-      <w:r>
-        <w:rPr>
-          <w:rFonts w:ascii="Times" w:hAnsi="Times"/>
-        </w:rPr>
-        <w:t xml:space="preserve"> and has </w:t>
-      </w:r>
-      <w:r>
-        <w:rPr>
-          <w:rFonts w:ascii="Times" w:hAnsi="Times"/>
-        </w:rPr>
-        <w:t>67,761 observations of 14 variables</w:t>
-      </w:r>
-      <w:r>
-        <w:rPr>
-          <w:rFonts w:ascii="Times" w:hAnsi="Times"/>
-        </w:rPr>
-        <w:t>. The variables and descriptions are:</w:t>
+        <w:t>Our first dataset, mentioned above, includes the receiving statistics from 2000 until 2016 and has 67,761 observations of 14 variables. The variables and descriptions are:</w:t>
       </w:r>
     </w:p>
     <w:p>
@@ -488,6 +474,7 @@
         <w:rPr>
           <w:rFonts w:ascii="Times" w:hAnsi="Times"/>
         </w:rPr>
+        <w:lastRenderedPageBreak/>
         <w:t>tgt</w:t>
       </w:r>
       <w:proofErr w:type="spellEnd"/>
@@ -514,7 +501,6 @@
         <w:rPr>
           <w:rFonts w:ascii="Times" w:hAnsi="Times"/>
         </w:rPr>
-        <w:lastRenderedPageBreak/>
         <w:t>avg = "Average Yards per Receive"</w:t>
       </w:r>
     </w:p>
@@ -735,13 +721,7 @@
         <w:rPr>
           <w:rFonts w:ascii="Times" w:hAnsi="Times"/>
         </w:rPr>
-        <w:t xml:space="preserve">Our second dataset, mentioned above, includes </w:t>
-      </w:r>
-      <w:r>
-        <w:rPr>
-          <w:rFonts w:ascii="Times" w:hAnsi="Times"/>
-        </w:rPr>
-        <w:t>the arrests statistics of players from 2000 until 2017 and includes 850 observations of 8 variables. The variables and descriptions are:</w:t>
+        <w:t>Our second dataset, mentioned above, includes the arrests statistics of players from 2000 until 2017 and includes 850 observations of 8 variables. The variables and descriptions are:</w:t>
       </w:r>
     </w:p>
     <w:p>
@@ -913,14 +893,14 @@
         <w:rPr>
           <w:rFonts w:ascii="Times" w:hAnsi="Times"/>
         </w:rPr>
-        <w:t xml:space="preserve">and analyzing for misspellings and mistyped values. We will be validating and cleaning the data through the use of multiple techniques, such as frequency tables, </w:t>
+        <w:t xml:space="preserve">and analyzing for misspellings and mistyped values. We will be </w:t>
       </w:r>
       <w:r>
         <w:rPr>
           <w:rFonts w:ascii="Times" w:hAnsi="Times"/>
         </w:rPr>
         <w:lastRenderedPageBreak/>
-        <w:t>checking variable uniqueness, single variable analysis for missing/extreme values</w:t>
+        <w:t>validating and cleaning the data through the use of multiple techniques, such as frequency tables, checking variable uniqueness, single variable analysis for missing/extreme values</w:t>
       </w:r>
       <w:r>
         <w:rPr>
@@ -946,7 +926,55 @@
         <w:rPr>
           <w:rFonts w:ascii="Times" w:hAnsi="Times"/>
         </w:rPr>
-        <w:t>For our first issue, we noticed that the number of teams in our receiving dataset was not equal to the total current number of NFL teams (</w:t>
+        <w:t xml:space="preserve">For starting, we first utilized the </w:t>
+      </w:r>
+      <w:proofErr w:type="spellStart"/>
+      <w:r>
+        <w:rPr>
+          <w:rFonts w:ascii="Times" w:hAnsi="Times"/>
+          <w:i/>
+          <w:iCs/>
+        </w:rPr>
+        <w:t>nlevels</w:t>
+      </w:r>
+      <w:proofErr w:type="spellEnd"/>
+      <w:r>
+        <w:rPr>
+          <w:rFonts w:ascii="Times" w:hAnsi="Times"/>
+        </w:rPr>
+        <w:t xml:space="preserve"> frequency table for both the arrests and receiving datasets to check for missing values and incorrect number of unique levels (</w:t>
+      </w:r>
+      <w:r>
+        <w:rPr>
+          <w:rFonts w:ascii="Times" w:hAnsi="Times"/>
+          <w:b/>
+          <w:bCs/>
+        </w:rPr>
+        <w:t xml:space="preserve">Table 1 and </w:t>
+      </w:r>
+      <w:r>
+        <w:rPr>
+          <w:rFonts w:ascii="Times" w:hAnsi="Times"/>
+        </w:rPr>
+        <w:t>2</w:t>
+      </w:r>
+      <w:r>
+        <w:rPr>
+          <w:rFonts w:ascii="Times" w:hAnsi="Times"/>
+        </w:rPr>
+        <w:t xml:space="preserve">). </w:t>
+      </w:r>
+      <w:r>
+        <w:rPr>
+          <w:rFonts w:ascii="Times" w:hAnsi="Times"/>
+        </w:rPr>
+        <w:t>For</w:t>
+      </w:r>
+      <w:r>
+        <w:rPr>
+          <w:rFonts w:ascii="Times" w:hAnsi="Times"/>
+        </w:rPr>
+        <w:t xml:space="preserve"> our first issue, we noticed that the number of teams in our receiving dataset was not equal to the total current number of NFL teams (</w:t>
       </w:r>
       <w:r>
         <w:rPr>
@@ -968,7 +996,23 @@
           <w:b/>
           <w:bCs/>
         </w:rPr>
-        <w:t>(Figure 2)</w:t>
+        <w:t>(Figure 2</w:t>
+      </w:r>
+      <w:r>
+        <w:rPr>
+          <w:rFonts w:ascii="Times" w:hAnsi="Times"/>
+          <w:b/>
+          <w:bCs/>
+        </w:rPr>
+        <w:t xml:space="preserve"> compared to Figure 1</w:t>
+      </w:r>
+      <w:r>
+        <w:rPr>
+          <w:rFonts w:ascii="Times" w:hAnsi="Times"/>
+          <w:b/>
+          <w:bCs/>
+        </w:rPr>
+        <w:t>)</w:t>
       </w:r>
       <w:r>
         <w:rPr>
@@ -1042,14 +1086,128 @@
         <w:rPr>
           <w:rFonts w:ascii="Times" w:hAnsi="Times"/>
         </w:rPr>
-        <w:t xml:space="preserve">” variable in the receiving dataset, which changed the weeks from 101-117 to 1-17 to make the week numbers clearer as well as a format which indicates whether a player is offense or defense in the </w:t>
-      </w:r>
-      <w:proofErr w:type="gramStart"/>
-      <w:r>
-        <w:rPr>
-          <w:rFonts w:ascii="Times" w:hAnsi="Times"/>
-        </w:rPr>
-        <w:t>arrest</w:t>
+        <w:t xml:space="preserve">” variable in the receiving dataset, which changed the weeks from 101-117 to 1-17 to make the week numbers clearer as well as </w:t>
+      </w:r>
+      <w:r>
+        <w:rPr>
+          <w:rFonts w:ascii="Times" w:hAnsi="Times"/>
+        </w:rPr>
+        <w:t>creating a separate arrests dataset</w:t>
+      </w:r>
+      <w:r>
+        <w:rPr>
+          <w:rFonts w:ascii="Times" w:hAnsi="Times"/>
+        </w:rPr>
+        <w:t xml:space="preserve"> which indicates whether a player is offense or defense</w:t>
+      </w:r>
+      <w:r>
+        <w:rPr>
+          <w:rFonts w:ascii="Times" w:hAnsi="Times"/>
+        </w:rPr>
+        <w:t>.</w:t>
+      </w:r>
+    </w:p>
+    <w:p>
+      <w:pPr>
+        <w:spacing w:line="480" w:lineRule="auto"/>
+        <w:rPr>
+          <w:rFonts w:ascii="Times" w:hAnsi="Times"/>
+        </w:rPr>
+      </w:pPr>
+      <w:r>
+        <w:rPr>
+          <w:rFonts w:ascii="Times" w:hAnsi="Times"/>
+        </w:rPr>
+        <w:lastRenderedPageBreak/>
+        <w:t>Some additional data preparation we have performed is the use of subsetting, conditioning, and merging the datasets. For merging, we have merged the datasets based on team and included relevant statistics by team which are total yards and total number of arrests for all wide receivers (</w:t>
+      </w:r>
+      <w:r>
+        <w:rPr>
+          <w:rFonts w:ascii="Times" w:hAnsi="Times"/>
+          <w:b/>
+          <w:bCs/>
+        </w:rPr>
+        <w:t>Figure 5</w:t>
+      </w:r>
+      <w:r>
+        <w:rPr>
+          <w:rFonts w:ascii="Times" w:hAnsi="Times"/>
+        </w:rPr>
+        <w:t>). For subsetting, we have grouped the arrests data by offense or defense and then analyzed the total number of arrests by side of the ball (</w:t>
+      </w:r>
+      <w:r>
+        <w:rPr>
+          <w:rFonts w:ascii="Times" w:hAnsi="Times"/>
+          <w:b/>
+          <w:bCs/>
+        </w:rPr>
+        <w:t>Figure 6</w:t>
+      </w:r>
+      <w:r>
+        <w:rPr>
+          <w:rFonts w:ascii="Times" w:hAnsi="Times"/>
+        </w:rPr>
+        <w:t xml:space="preserve">). We have also grouped the arrests data by team to look at the frequency of arrests per team, </w:t>
+      </w:r>
+      <w:r>
+        <w:rPr>
+          <w:rFonts w:ascii="Times" w:hAnsi="Times"/>
+        </w:rPr>
+        <w:t>and then lastly grouped by position to look at the frequency of arrests per position (</w:t>
+      </w:r>
+      <w:r>
+        <w:rPr>
+          <w:rFonts w:ascii="Times" w:hAnsi="Times"/>
+          <w:b/>
+          <w:bCs/>
+        </w:rPr>
+        <w:t>Figure 7 and 8</w:t>
+      </w:r>
+      <w:r>
+        <w:rPr>
+          <w:rFonts w:ascii="Times" w:hAnsi="Times"/>
+        </w:rPr>
+        <w:t xml:space="preserve">). </w:t>
+      </w:r>
+      <w:r>
+        <w:rPr>
+          <w:rFonts w:ascii="Times" w:hAnsi="Times"/>
+        </w:rPr>
+        <w:t>Regarding the best players, we have grouped the players by year and found the player with the max number of yards (</w:t>
+      </w:r>
+      <w:r>
+        <w:rPr>
+          <w:rFonts w:ascii="Times" w:hAnsi="Times"/>
+          <w:b/>
+          <w:bCs/>
+        </w:rPr>
+        <w:t>Figure 9</w:t>
+      </w:r>
+      <w:r>
+        <w:rPr>
+          <w:rFonts w:ascii="Times" w:hAnsi="Times"/>
+        </w:rPr>
+        <w:t xml:space="preserve">). For the best teams, we have grouped the data by team and look at the </w:t>
+      </w:r>
+      <w:r>
+        <w:rPr>
+          <w:rFonts w:ascii="Times" w:hAnsi="Times"/>
+        </w:rPr>
+        <w:t>total yardage for each team over all years (</w:t>
+      </w:r>
+      <w:r>
+        <w:rPr>
+          <w:rFonts w:ascii="Times" w:hAnsi="Times"/>
+          <w:b/>
+          <w:bCs/>
+        </w:rPr>
+        <w:t>Figure 10</w:t>
+      </w:r>
+      <w:r>
+        <w:rPr>
+          <w:rFonts w:ascii="Times" w:hAnsi="Times"/>
+        </w:rPr>
+        <w:t>). To confirm our belief that more yardage equates to a better team, we have looked at one team over one season (New England Patriots</w:t>
       </w:r>
       <w:bookmarkStart w:id="0" w:name="_GoBack"/>
       <w:bookmarkEnd w:id="0"/>
@@ -1057,131 +1215,82 @@
         <w:rPr>
           <w:rFonts w:ascii="Times" w:hAnsi="Times"/>
         </w:rPr>
-        <w:t>s</w:t>
-      </w:r>
-      <w:proofErr w:type="gramEnd"/>
-      <w:r>
-        <w:rPr>
-          <w:rFonts w:ascii="Times" w:hAnsi="Times"/>
-        </w:rPr>
-        <w:t xml:space="preserve"> dataset.</w:t>
-      </w:r>
-    </w:p>
-    <w:p>
-      <w:pPr>
-        <w:spacing w:line="480" w:lineRule="auto"/>
-        <w:rPr>
-          <w:rFonts w:ascii="Times" w:hAnsi="Times"/>
-        </w:rPr>
-      </w:pPr>
-      <w:r>
-        <w:rPr>
-          <w:rFonts w:ascii="Times" w:hAnsi="Times"/>
-        </w:rPr>
-        <w:t>Some additional data preparation we have performed is the use of subsetting, conditioning, and merging the datasets. For merging, we have merged the datasets based on team and included relevant statistics by team which are total yards and total number of arrests for all wide receivers (</w:t>
-      </w:r>
-      <w:r>
-        <w:rPr>
-          <w:rFonts w:ascii="Times" w:hAnsi="Times"/>
-          <w:b/>
-          <w:bCs/>
-        </w:rPr>
-        <w:t>Figure 5</w:t>
-      </w:r>
-      <w:r>
-        <w:rPr>
-          <w:rFonts w:ascii="Times" w:hAnsi="Times"/>
-        </w:rPr>
-        <w:t xml:space="preserve">). For subsetting, we have grouped the arrests data by offense or defense and then </w:t>
-      </w:r>
-      <w:r>
-        <w:rPr>
-          <w:rFonts w:ascii="Times" w:hAnsi="Times"/>
-        </w:rPr>
-        <w:lastRenderedPageBreak/>
-        <w:t>analyzed the total number of arrests by side of the ball (</w:t>
-      </w:r>
-      <w:r>
-        <w:rPr>
-          <w:rFonts w:ascii="Times" w:hAnsi="Times"/>
-          <w:b/>
-          <w:bCs/>
-        </w:rPr>
-        <w:t>Figure 6</w:t>
-      </w:r>
-      <w:r>
-        <w:rPr>
-          <w:rFonts w:ascii="Times" w:hAnsi="Times"/>
-        </w:rPr>
-        <w:t xml:space="preserve">). We have also grouped the arrests data by team to look at the frequency of arrests per team, </w:t>
-      </w:r>
-      <w:r>
-        <w:rPr>
-          <w:rFonts w:ascii="Times" w:hAnsi="Times"/>
-        </w:rPr>
-        <w:t>and then lastly grouped by position to look at the frequency of arrests per position (</w:t>
-      </w:r>
-      <w:r>
-        <w:rPr>
-          <w:rFonts w:ascii="Times" w:hAnsi="Times"/>
-          <w:b/>
-          <w:bCs/>
-        </w:rPr>
-        <w:t>Figure 7 and 8</w:t>
-      </w:r>
-      <w:r>
-        <w:rPr>
-          <w:rFonts w:ascii="Times" w:hAnsi="Times"/>
-        </w:rPr>
-        <w:t>). For the receiving dataset, we looked at the total number of yards per team (grouped by team) which confirmed our belief that a better team has more passing yards.</w:t>
-      </w:r>
-      <w:r>
-        <w:rPr>
-          <w:rFonts w:ascii="Times" w:hAnsi="Times"/>
-        </w:rPr>
-        <w:t xml:space="preserve"> </w:t>
-      </w:r>
-    </w:p>
-    <w:p>
-      <w:pPr>
-        <w:spacing w:line="480" w:lineRule="auto"/>
-        <w:rPr>
-          <w:rFonts w:ascii="Times" w:hAnsi="Times"/>
-        </w:rPr>
-      </w:pPr>
-    </w:p>
-    <w:p>
-      <w:pPr>
-        <w:spacing w:line="480" w:lineRule="auto"/>
-        <w:rPr>
-          <w:rFonts w:ascii="Times" w:hAnsi="Times"/>
-        </w:rPr>
-      </w:pPr>
-    </w:p>
-    <w:p>
-      <w:pPr>
-        <w:spacing w:line="480" w:lineRule="auto"/>
-        <w:rPr>
-          <w:rFonts w:ascii="Times" w:hAnsi="Times"/>
-        </w:rPr>
-      </w:pPr>
-    </w:p>
-    <w:p>
-      <w:pPr>
-        <w:pStyle w:val="ListParagraph"/>
-        <w:spacing w:line="480" w:lineRule="auto"/>
-        <w:rPr>
-          <w:rFonts w:ascii="Times" w:hAnsi="Times"/>
-        </w:rPr>
-      </w:pPr>
-    </w:p>
-    <w:p>
-      <w:pPr>
-        <w:spacing w:line="480" w:lineRule="auto"/>
-        <w:rPr>
-          <w:rFonts w:ascii="Times" w:hAnsi="Times"/>
-        </w:rPr>
-      </w:pPr>
+        <w:t>) and</w:t>
+      </w:r>
+      <w:r>
+        <w:rPr>
+          <w:rFonts w:ascii="Times" w:hAnsi="Times"/>
+        </w:rPr>
+        <w:t xml:space="preserve"> looked at the total yardage for this team for each game (</w:t>
+      </w:r>
+      <w:r>
+        <w:rPr>
+          <w:rFonts w:ascii="Times" w:hAnsi="Times"/>
+          <w:b/>
+          <w:bCs/>
+        </w:rPr>
+        <w:t>Figure 11</w:t>
+      </w:r>
+      <w:r>
+        <w:rPr>
+          <w:rFonts w:ascii="Times" w:hAnsi="Times"/>
+        </w:rPr>
+        <w:t>).</w:t>
+      </w:r>
+    </w:p>
+    <w:p>
+      <w:pPr>
+        <w:spacing w:line="480" w:lineRule="auto"/>
+        <w:rPr>
+          <w:rFonts w:ascii="Times" w:hAnsi="Times"/>
+        </w:rPr>
+      </w:pPr>
+      <w:r>
+        <w:rPr>
+          <w:rFonts w:ascii="Times" w:hAnsi="Times"/>
+        </w:rPr>
+        <w:t xml:space="preserve">For analyzing </w:t>
+      </w:r>
+      <w:r>
+        <w:rPr>
+          <w:rFonts w:ascii="Times" w:hAnsi="Times"/>
+        </w:rPr>
+        <w:t>variables, we have chosen to analyze them by group and through frequency tables. These tables can all be seen, and are mentioned, above.</w:t>
+      </w:r>
+    </w:p>
+    <w:p>
+      <w:pPr>
+        <w:spacing w:line="480" w:lineRule="auto"/>
+        <w:rPr>
+          <w:rFonts w:ascii="Times" w:hAnsi="Times"/>
+          <w:b/>
+          <w:bCs/>
+        </w:rPr>
+      </w:pPr>
+      <w:r>
+        <w:rPr>
+          <w:rFonts w:ascii="Times" w:hAnsi="Times"/>
+        </w:rPr>
+        <w:t xml:space="preserve">Overall, we have read in and validated/cleaned the data and then utilized numerous summary/grouping/frequency techniques to answer our research questions.  </w:t>
+      </w:r>
+    </w:p>
+    <w:p>
+      <w:pPr>
+        <w:jc w:val="center"/>
+        <w:rPr>
+          <w:rFonts w:ascii="Times" w:hAnsi="Times"/>
+        </w:rPr>
+      </w:pPr>
+      <w:r>
+        <w:rPr>
+          <w:rFonts w:ascii="Times" w:hAnsi="Times"/>
+          <w:b/>
+          <w:bCs/>
+          <w:sz w:val="28"/>
+          <w:szCs w:val="28"/>
+        </w:rPr>
+        <w:t>Results</w:t>
+      </w:r>
     </w:p>
     <w:sectPr>
       <w:pgSz w:w="12240" w:h="15840"/>
@@ -1191,6 +1300,44 @@
     </w:sectPr>
   </w:body>
 </w:document>
+</file>
+
+<file path=word/endnotes.xml><?xml version="1.0" encoding="utf-8"?>
+<w:endnotes xmlns:wpc="http://schemas.microsoft.com/office/word/2010/wordprocessingCanvas" xmlns:cx="http://schemas.microsoft.com/office/drawing/2014/chartex" xmlns:cx1="http://schemas.microsoft.com/office/drawing/2015/9/8/chartex" xmlns:cx2="http://schemas.microsoft.com/office/drawing/2015/10/21/chartex" xmlns:cx3="http://schemas.microsoft.com/office/drawing/2016/5/9/chartex" xmlns:cx4="http://schemas.microsoft.com/office/drawing/2016/5/10/chartex" xmlns:cx5="http://schemas.microsoft.com/office/drawing/2016/5/11/chartex" xmlns:cx6="http://schemas.microsoft.com/office/drawing/2016/5/12/chartex" xmlns:cx7="http://schemas.microsoft.com/office/drawing/2016/5/13/chartex" xmlns:cx8="http://schemas.microsoft.com/office/drawing/2016/5/14/chartex" xmlns:mc="http://schemas.openxmlformats.org/markup-compatibility/2006" xmlns:aink="http://schemas.microsoft.com/office/drawing/2016/ink" xmlns:am3d="http://schemas.microsoft.com/office/drawing/2017/model3d" xmlns:o="urn:schemas-microsoft-com:office:office" xmlns:r="http://schemas.openxmlformats.org/officeDocument/2006/relationships" xmlns:m="http://schemas.openxmlformats.org/officeDocument/2006/math" xmlns:v="urn:schemas-microsoft-com:vml" xmlns:wp14="http://schemas.microsoft.com/office/word/2010/wordprocessingDrawing" xmlns:wp="http://schemas.openxmlformats.org/drawingml/2006/wordprocessingDrawing" xmlns:w10="urn:schemas-microsoft-com:office:word" xmlns:w="http://schemas.openxmlformats.org/wordprocessingml/2006/main" xmlns:w14="http://schemas.microsoft.com/office/word/2010/wordml" xmlns:w15="http://schemas.microsoft.com/office/word/2012/wordml" xmlns:w16cid="http://schemas.microsoft.com/office/word/2016/wordml/cid" xmlns:w16se="http://schemas.microsoft.com/office/word/2015/wordml/symex" xmlns:wpg="http://schemas.microsoft.com/office/word/2010/wordprocessingGroup" xmlns:wpi="http://schemas.microsoft.com/office/word/2010/wordprocessingInk" xmlns:wne="http://schemas.microsoft.com/office/word/2006/wordml" xmlns:wps="http://schemas.microsoft.com/office/word/2010/wordprocessingShape" mc:Ignorable="w14 w15 w16se w16cid wp14">
+  <w:endnote w:type="separator" w:id="-1">
+    <w:p>
+      <w:r>
+        <w:separator/>
+      </w:r>
+    </w:p>
+  </w:endnote>
+  <w:endnote w:type="continuationSeparator" w:id="0">
+    <w:p>
+      <w:r>
+        <w:continuationSeparator/>
+      </w:r>
+    </w:p>
+  </w:endnote>
+</w:endnotes>
+</file>
+
+<file path=word/footnotes.xml><?xml version="1.0" encoding="utf-8"?>
+<w:footnotes xmlns:wpc="http://schemas.microsoft.com/office/word/2010/wordprocessingCanvas" xmlns:cx="http://schemas.microsoft.com/office/drawing/2014/chartex" xmlns:cx1="http://schemas.microsoft.com/office/drawing/2015/9/8/chartex" xmlns:cx2="http://schemas.microsoft.com/office/drawing/2015/10/21/chartex" xmlns:cx3="http://schemas.microsoft.com/office/drawing/2016/5/9/chartex" xmlns:cx4="http://schemas.microsoft.com/office/drawing/2016/5/10/chartex" xmlns:cx5="http://schemas.microsoft.com/office/drawing/2016/5/11/chartex" xmlns:cx6="http://schemas.microsoft.com/office/drawing/2016/5/12/chartex" xmlns:cx7="http://schemas.microsoft.com/office/drawing/2016/5/13/chartex" xmlns:cx8="http://schemas.microsoft.com/office/drawing/2016/5/14/chartex" xmlns:mc="http://schemas.openxmlformats.org/markup-compatibility/2006" xmlns:aink="http://schemas.microsoft.com/office/drawing/2016/ink" xmlns:am3d="http://schemas.microsoft.com/office/drawing/2017/model3d" xmlns:o="urn:schemas-microsoft-com:office:office" xmlns:r="http://schemas.openxmlformats.org/officeDocument/2006/relationships" xmlns:m="http://schemas.openxmlformats.org/officeDocument/2006/math" xmlns:v="urn:schemas-microsoft-com:vml" xmlns:wp14="http://schemas.microsoft.com/office/word/2010/wordprocessingDrawing" xmlns:wp="http://schemas.openxmlformats.org/drawingml/2006/wordprocessingDrawing" xmlns:w10="urn:schemas-microsoft-com:office:word" xmlns:w="http://schemas.openxmlformats.org/wordprocessingml/2006/main" xmlns:w14="http://schemas.microsoft.com/office/word/2010/wordml" xmlns:w15="http://schemas.microsoft.com/office/word/2012/wordml" xmlns:w16cid="http://schemas.microsoft.com/office/word/2016/wordml/cid" xmlns:w16se="http://schemas.microsoft.com/office/word/2015/wordml/symex" xmlns:wpg="http://schemas.microsoft.com/office/word/2010/wordprocessingGroup" xmlns:wpi="http://schemas.microsoft.com/office/word/2010/wordprocessingInk" xmlns:wne="http://schemas.microsoft.com/office/word/2006/wordml" xmlns:wps="http://schemas.microsoft.com/office/word/2010/wordprocessingShape" mc:Ignorable="w14 w15 w16se w16cid wp14">
+  <w:footnote w:type="separator" w:id="-1">
+    <w:p>
+      <w:r>
+        <w:separator/>
+      </w:r>
+    </w:p>
+  </w:footnote>
+  <w:footnote w:type="continuationSeparator" w:id="0">
+    <w:p>
+      <w:r>
+        <w:continuationSeparator/>
+      </w:r>
+    </w:p>
+  </w:footnote>
+</w:footnotes>
 </file>
 
 <file path=word/numbering.xml><?xml version="1.0" encoding="utf-8"?>
@@ -1885,6 +2032,48 @@
       <w:shd w:val="clear" w:color="auto" w:fill="E1DFDD"/>
     </w:rPr>
   </w:style>
+  <w:style w:type="paragraph" w:styleId="Header">
+    <w:name w:val="header"/>
+    <w:basedOn w:val="Normal"/>
+    <w:link w:val="HeaderChar"/>
+    <w:uiPriority w:val="99"/>
+    <w:unhideWhenUsed/>
+    <w:rsid w:val="005E018E"/>
+    <w:pPr>
+      <w:tabs>
+        <w:tab w:val="center" w:pos="4680"/>
+        <w:tab w:val="right" w:pos="9360"/>
+      </w:tabs>
+    </w:pPr>
+  </w:style>
+  <w:style w:type="character" w:customStyle="1" w:styleId="HeaderChar">
+    <w:name w:val="Header Char"/>
+    <w:basedOn w:val="DefaultParagraphFont"/>
+    <w:link w:val="Header"/>
+    <w:uiPriority w:val="99"/>
+    <w:rsid w:val="005E018E"/>
+  </w:style>
+  <w:style w:type="paragraph" w:styleId="Footer">
+    <w:name w:val="footer"/>
+    <w:basedOn w:val="Normal"/>
+    <w:link w:val="FooterChar"/>
+    <w:uiPriority w:val="99"/>
+    <w:unhideWhenUsed/>
+    <w:rsid w:val="005E018E"/>
+    <w:pPr>
+      <w:tabs>
+        <w:tab w:val="center" w:pos="4680"/>
+        <w:tab w:val="right" w:pos="9360"/>
+      </w:tabs>
+    </w:pPr>
+  </w:style>
+  <w:style w:type="character" w:customStyle="1" w:styleId="FooterChar">
+    <w:name w:val="Footer Char"/>
+    <w:basedOn w:val="DefaultParagraphFont"/>
+    <w:link w:val="Footer"/>
+    <w:uiPriority w:val="99"/>
+    <w:rsid w:val="005E018E"/>
+  </w:style>
 </w:styles>
 </file>
 

</xml_diff>